<commit_message>
Fixed VGG11 validation error
</commit_message>
<xml_diff>
--- a/Weekly Updates/Tazammul Raihan Sarkar/Paper Review/Paper Review -1 SIFT & CNN.docx
+++ b/Weekly Updates/Tazammul Raihan Sarkar/Paper Review/Paper Review -1 SIFT & CNN.docx
@@ -162,7 +162,19 @@
         <w:rPr>
           <w:sz w:val="24"/>
         </w:rPr>
-        <w:t>Most researchers have used SVN, ANN and KNN for the classification of bangle sign language. Some researchers have used CNN</w:t>
+        <w:t xml:space="preserve">Most researchers have used SVN, ANN and KNN for the classification of </w:t>
+      </w:r>
+      <w:r>
+        <w:rPr>
+          <w:sz w:val="24"/>
+        </w:rPr>
+        <w:t>B</w:t>
+      </w:r>
+      <w:r>
+        <w:rPr>
+          <w:sz w:val="24"/>
+        </w:rPr>
+        <w:t>angle sign language. Some researchers have used CNN</w:t>
       </w:r>
       <w:r>
         <w:rPr>
@@ -828,7 +840,33 @@
         <w:rPr>
           <w:sz w:val="24"/>
         </w:rPr>
-        <w:t xml:space="preserve"> for classifying each bangle letter. They have shown that SIFT works well with CNN.</w:t>
+        <w:t xml:space="preserve"> for classifying each </w:t>
+      </w:r>
+      <w:proofErr w:type="spellStart"/>
+      <w:r>
+        <w:rPr>
+          <w:sz w:val="24"/>
+        </w:rPr>
+        <w:t>B</w:t>
+      </w:r>
+      <w:r>
+        <w:rPr>
+          <w:sz w:val="24"/>
+        </w:rPr>
+        <w:t>angl</w:t>
+      </w:r>
+      <w:r>
+        <w:rPr>
+          <w:sz w:val="24"/>
+        </w:rPr>
+        <w:t>a</w:t>
+      </w:r>
+      <w:proofErr w:type="spellEnd"/>
+      <w:r>
+        <w:rPr>
+          <w:sz w:val="24"/>
+        </w:rPr>
+        <w:t xml:space="preserve"> letter. They have shown that SIFT works well with CNN.</w:t>
       </w:r>
     </w:p>
     <w:p>

</xml_diff>

<commit_message>
Added weekly paper review.
</commit_message>
<xml_diff>
--- a/Weekly Updates/Tazammul Raihan Sarkar/Paper Review/Paper Review -1 SIFT & CNN.docx
+++ b/Weekly Updates/Tazammul Raihan Sarkar/Paper Review/Paper Review -1 SIFT & CNN.docx
@@ -162,7 +162,19 @@
         <w:rPr>
           <w:sz w:val="24"/>
         </w:rPr>
-        <w:t>Most researchers have used SVN, ANN and KNN for the classification of bangle sign language. Some researchers have used CNN</w:t>
+        <w:t xml:space="preserve">Most researchers have used SVN, ANN and KNN for the classification of </w:t>
+      </w:r>
+      <w:r>
+        <w:rPr>
+          <w:sz w:val="24"/>
+        </w:rPr>
+        <w:t>B</w:t>
+      </w:r>
+      <w:r>
+        <w:rPr>
+          <w:sz w:val="24"/>
+        </w:rPr>
+        <w:t>angle sign language. Some researchers have used CNN</w:t>
       </w:r>
       <w:r>
         <w:rPr>
@@ -828,7 +840,33 @@
         <w:rPr>
           <w:sz w:val="24"/>
         </w:rPr>
-        <w:t xml:space="preserve"> for classifying each bangle letter. They have shown that SIFT works well with CNN.</w:t>
+        <w:t xml:space="preserve"> for classifying each </w:t>
+      </w:r>
+      <w:proofErr w:type="spellStart"/>
+      <w:r>
+        <w:rPr>
+          <w:sz w:val="24"/>
+        </w:rPr>
+        <w:t>B</w:t>
+      </w:r>
+      <w:r>
+        <w:rPr>
+          <w:sz w:val="24"/>
+        </w:rPr>
+        <w:t>angl</w:t>
+      </w:r>
+      <w:r>
+        <w:rPr>
+          <w:sz w:val="24"/>
+        </w:rPr>
+        <w:t>a</w:t>
+      </w:r>
+      <w:proofErr w:type="spellEnd"/>
+      <w:r>
+        <w:rPr>
+          <w:sz w:val="24"/>
+        </w:rPr>
+        <w:t xml:space="preserve"> letter. They have shown that SIFT works well with CNN.</w:t>
       </w:r>
     </w:p>
     <w:p>

</xml_diff>